<commit_message>
fix: company address and docs
</commit_message>
<xml_diff>
--- a/public/assets/docs/Врегулування_спорів_газ.docx
+++ b/public/assets/docs/Врегулування_спорів_газ.docx
@@ -391,19 +391,8 @@
           <w:szCs w:val="28"/>
           <w:lang w:val="uk-UA"/>
         </w:rPr>
-        <w:t>СОБОЛЬ С.М</w:t>
-      </w:r>
-      <w:r>
-        <w:rPr>
-          <w:b/>
-          <w:sz w:val="28"/>
-          <w:szCs w:val="28"/>
-          <w:lang w:val="en-US"/>
-        </w:rPr>
-        <w:t>.</w:t>
-      </w:r>
-      <w:bookmarkStart w:id="0" w:name="_GoBack"/>
-      <w:bookmarkEnd w:id="0"/>
+        <w:t>Дмитро ЛОБАЧЕВСЬКИЙ</w:t>
+      </w:r>
     </w:p>
     <w:p>
       <w:pPr>
@@ -474,7 +463,7 @@
     <w:p>
       <w:pPr>
         <w:pStyle w:val="a3"/>
-        <w:ind w:left="567" w:right="72"/>
+        <w:ind w:left="0" w:right="72" w:firstLine="567"/>
         <w:jc w:val="both"/>
         <w:rPr>
           <w:sz w:val="28"/>
@@ -498,7 +487,45 @@
           <w:szCs w:val="28"/>
           <w:lang w:val="uk-UA"/>
         </w:rPr>
-        <w:t xml:space="preserve">, 79035, </w:t>
+        <w:t xml:space="preserve">, 03056, </w:t>
+      </w:r>
+      <w:hyperlink r:id="rId5" w:history="1">
+        <w:proofErr w:type="spellStart"/>
+        <w:r>
+          <w:rPr>
+            <w:sz w:val="28"/>
+            <w:szCs w:val="28"/>
+            <w:lang w:val="uk-UA"/>
+          </w:rPr>
+          <w:t>місто</w:t>
+        </w:r>
+        <w:proofErr w:type="spellEnd"/>
+        <w:r>
+          <w:rPr>
+            <w:sz w:val="28"/>
+            <w:szCs w:val="28"/>
+            <w:lang w:val="uk-UA"/>
+          </w:rPr>
+          <w:t xml:space="preserve"> </w:t>
+        </w:r>
+        <w:proofErr w:type="spellStart"/>
+        <w:r>
+          <w:rPr>
+            <w:sz w:val="28"/>
+            <w:szCs w:val="28"/>
+            <w:lang w:val="uk-UA"/>
+          </w:rPr>
+          <w:t>Київ</w:t>
+        </w:r>
+        <w:proofErr w:type="spellEnd"/>
+      </w:hyperlink>
+      <w:r>
+        <w:rPr>
+          <w:sz w:val="28"/>
+          <w:szCs w:val="28"/>
+          <w:lang w:val="uk-UA"/>
+        </w:rPr>
+        <w:t xml:space="preserve">, </w:t>
       </w:r>
       <w:proofErr w:type="spellStart"/>
       <w:r>
@@ -507,7 +534,7 @@
           <w:szCs w:val="28"/>
           <w:lang w:val="uk-UA"/>
         </w:rPr>
-        <w:t>Львівська</w:t>
+        <w:t>вулиця</w:t>
       </w:r>
       <w:proofErr w:type="spellEnd"/>
       <w:r>
@@ -516,7 +543,7 @@
           <w:szCs w:val="28"/>
           <w:lang w:val="uk-UA"/>
         </w:rPr>
-        <w:t xml:space="preserve"> обл., </w:t>
+        <w:t xml:space="preserve"> </w:t>
       </w:r>
       <w:proofErr w:type="spellStart"/>
       <w:r>
@@ -525,7 +552,7 @@
           <w:szCs w:val="28"/>
           <w:lang w:val="uk-UA"/>
         </w:rPr>
-        <w:t>місто</w:t>
+        <w:t>Польова</w:t>
       </w:r>
       <w:proofErr w:type="spellEnd"/>
       <w:r>
@@ -534,43 +561,65 @@
           <w:szCs w:val="28"/>
           <w:lang w:val="uk-UA"/>
         </w:rPr>
+        <w:t xml:space="preserve"> (</w:t>
+      </w:r>
+      <w:proofErr w:type="spellStart"/>
+      <w:r>
+        <w:rPr>
+          <w:sz w:val="28"/>
+          <w:szCs w:val="28"/>
+          <w:lang w:val="uk-UA"/>
+        </w:rPr>
+        <w:t>Солом'янський</w:t>
+      </w:r>
+      <w:proofErr w:type="spellEnd"/>
+      <w:r>
+        <w:rPr>
+          <w:sz w:val="28"/>
+          <w:szCs w:val="28"/>
+          <w:lang w:val="uk-UA"/>
+        </w:rPr>
+        <w:t xml:space="preserve"> Р-Н), </w:t>
+      </w:r>
+    </w:p>
+    <w:p>
+      <w:pPr>
+        <w:pStyle w:val="a3"/>
+        <w:ind w:left="0" w:right="72" w:firstLine="567"/>
+        <w:jc w:val="both"/>
+        <w:rPr>
+          <w:sz w:val="28"/>
+          <w:szCs w:val="28"/>
+          <w:lang w:val="uk-UA"/>
+        </w:rPr>
+      </w:pPr>
+      <w:bookmarkStart w:id="0" w:name="_GoBack"/>
+      <w:bookmarkEnd w:id="0"/>
+      <w:r>
+        <w:rPr>
+          <w:sz w:val="28"/>
+          <w:szCs w:val="28"/>
+          <w:lang w:val="uk-UA"/>
+        </w:rPr>
+        <w:t xml:space="preserve">будинок 24 </w:t>
+      </w:r>
+      <w:proofErr w:type="spellStart"/>
+      <w:r>
+        <w:rPr>
+          <w:sz w:val="28"/>
+          <w:szCs w:val="28"/>
+          <w:lang w:val="uk-UA"/>
+        </w:rPr>
+        <w:t>літ.Д</w:t>
+      </w:r>
+      <w:proofErr w:type="spellEnd"/>
+      <w:r>
+        <w:rPr>
+          <w:sz w:val="28"/>
+          <w:szCs w:val="28"/>
+          <w:lang w:val="uk-UA"/>
+        </w:rPr>
         <w:t xml:space="preserve"> </w:t>
-      </w:r>
-      <w:proofErr w:type="spellStart"/>
-      <w:r>
-        <w:rPr>
-          <w:sz w:val="28"/>
-          <w:szCs w:val="28"/>
-          <w:lang w:val="uk-UA"/>
-        </w:rPr>
-        <w:t>Львів</w:t>
-      </w:r>
-      <w:proofErr w:type="spellEnd"/>
-      <w:r>
-        <w:rPr>
-          <w:sz w:val="28"/>
-          <w:szCs w:val="28"/>
-          <w:lang w:val="uk-UA"/>
-        </w:rPr>
-        <w:t xml:space="preserve">, </w:t>
-      </w:r>
-      <w:proofErr w:type="spellStart"/>
-      <w:r>
-        <w:rPr>
-          <w:sz w:val="28"/>
-          <w:szCs w:val="28"/>
-          <w:lang w:val="uk-UA"/>
-        </w:rPr>
-        <w:t>вул</w:t>
-      </w:r>
-      <w:proofErr w:type="spellEnd"/>
-      <w:r>
-        <w:rPr>
-          <w:sz w:val="28"/>
-          <w:szCs w:val="28"/>
-          <w:lang w:val="uk-UA"/>
-        </w:rPr>
-        <w:t>. Зелена, будинок 115Б, кімната 310</w:t>
       </w:r>
     </w:p>
     <w:p>

</xml_diff>